<commit_message>
workshop redux and udemy animation finished
</commit_message>
<xml_diff>
--- a/Angular-Fundamentals-Project-Assignment.docx
+++ b/Angular-Fundamentals-Project-Assignment.docx
@@ -848,11 +848,13 @@
         </w:numPr>
         <w:spacing w:before="0" w:after="200"/>
         <w:rPr>
+          <w:highlight w:val="yellow"/>
           <w:lang w:val="en-GB"/>
         </w:rPr>
       </w:pPr>
       <w:r>
         <w:rPr>
+          <w:highlight w:val="yellow"/>
           <w:lang w:val="en-GB"/>
         </w:rPr>
         <w:t xml:space="preserve">Deploy the application in a </w:t>
@@ -861,6 +863,7 @@
         <w:rPr>
           <w:b/>
           <w:bCs/>
+          <w:highlight w:val="yellow"/>
           <w:lang w:val="en-GB"/>
         </w:rPr>
         <w:t>cloud environment</w:t>
@@ -969,11 +972,13 @@
         </w:numPr>
         <w:spacing w:before="0" w:after="200"/>
         <w:rPr>
+          <w:highlight w:val="cyan"/>
           <w:lang w:val="en-GB"/>
         </w:rPr>
       </w:pPr>
       <w:r>
         <w:rPr>
+          <w:highlight w:val="cyan"/>
           <w:lang w:val="en-GB"/>
         </w:rPr>
         <w:t xml:space="preserve">Use </w:t>
@@ -981,12 +986,14 @@
       <w:r>
         <w:rPr>
           <w:b/>
+          <w:highlight w:val="cyan"/>
           <w:lang w:val="en-GB"/>
         </w:rPr>
         <w:t>Angular Animations</w:t>
       </w:r>
       <w:r>
         <w:rPr>
+          <w:highlight w:val="cyan"/>
           <w:lang w:val="en-GB"/>
         </w:rPr>
         <w:t xml:space="preserve"> somewhere in your application</w:t>
@@ -1001,11 +1008,13 @@
         </w:numPr>
         <w:spacing w:before="0" w:after="200"/>
         <w:rPr>
+          <w:highlight w:val="cyan"/>
           <w:lang w:val="en-GB"/>
         </w:rPr>
       </w:pPr>
       <w:r>
         <w:rPr>
+          <w:highlight w:val="cyan"/>
           <w:lang w:val="en-GB"/>
         </w:rPr>
         <w:t xml:space="preserve">Write </w:t>
@@ -1013,12 +1022,14 @@
       <w:r>
         <w:rPr>
           <w:b/>
+          <w:highlight w:val="cyan"/>
           <w:lang w:val="en-GB"/>
         </w:rPr>
         <w:t>unit tests</w:t>
       </w:r>
       <w:r>
         <w:rPr>
+          <w:highlight w:val="cyan"/>
           <w:lang w:val="en-GB"/>
         </w:rPr>
         <w:t xml:space="preserve"> for your components and mocked services</w:t>
@@ -1161,7 +1172,7 @@
                   <a:blip r:embed="rId2">
                     <a:extLst>
                       <a:ext uri="{28A0092B-C50C-407E-A947-70E740481C1C}">
-                        <a14:useLocalDpi xmlns:a14="http://schemas.microsoft.com/office/drawing/2010/main" xmlns:wps="http://schemas.microsoft.com/office/word/2010/wordprocessingShape" xmlns:wpi="http://schemas.microsoft.com/office/word/2010/wordprocessingInk" xmlns:wpg="http://schemas.microsoft.com/office/word/2010/wordprocessingGroup" xmlns:w15="http://schemas.microsoft.com/office/word/2012/wordml" xmlns:w14="http://schemas.microsoft.com/office/word/2010/wordml" xmlns:w="http://schemas.openxmlformats.org/wordprocessingml/2006/main" xmlns:w10="urn:schemas-microsoft-com:office:word" xmlns:wp14="http://schemas.microsoft.com/office/word/2010/wordprocessingDrawing" xmlns:v="urn:schemas-microsoft-com:vml" xmlns:o="urn:schemas-microsoft-com:office:office" xmlns:mc="http://schemas.openxmlformats.org/markup-compatibility/2006" xmlns:wpc="http://schemas.microsoft.com/office/word/2010/wordprocessingCanvas" xmlns="" val="0"/>
+                        <a14:useLocalDpi xmlns="" xmlns:wpc="http://schemas.microsoft.com/office/word/2010/wordprocessingCanvas" xmlns:mc="http://schemas.openxmlformats.org/markup-compatibility/2006" xmlns:o="urn:schemas-microsoft-com:office:office" xmlns:v="urn:schemas-microsoft-com:vml" xmlns:wp14="http://schemas.microsoft.com/office/word/2010/wordprocessingDrawing" xmlns:w10="urn:schemas-microsoft-com:office:word" xmlns:w="http://schemas.openxmlformats.org/wordprocessingml/2006/main" xmlns:w14="http://schemas.microsoft.com/office/word/2010/wordml" xmlns:w15="http://schemas.microsoft.com/office/word/2012/wordml" xmlns:wpg="http://schemas.microsoft.com/office/word/2010/wordprocessingGroup" xmlns:wpi="http://schemas.microsoft.com/office/word/2010/wordprocessingInk" xmlns:wps="http://schemas.microsoft.com/office/word/2010/wordprocessingShape" xmlns:a14="http://schemas.microsoft.com/office/drawing/2010/main" val="0"/>
                       </a:ext>
                     </a:extLst>
                   </a:blip>
@@ -1301,7 +1312,7 @@
                               <a:blip r:embed="rId5">
                                 <a:extLst>
                                   <a:ext uri="{28A0092B-C50C-407E-A947-70E740481C1C}">
-                                    <a14:useLocalDpi xmlns:a14="http://schemas.microsoft.com/office/drawing/2010/main" xmlns:wps="http://schemas.microsoft.com/office/word/2010/wordprocessingShape" xmlns:wpi="http://schemas.microsoft.com/office/word/2010/wordprocessingInk" xmlns:wpg="http://schemas.microsoft.com/office/word/2010/wordprocessingGroup" xmlns:w15="http://schemas.microsoft.com/office/word/2012/wordml" xmlns:w14="http://schemas.microsoft.com/office/word/2010/wordml" xmlns:w="http://schemas.openxmlformats.org/wordprocessingml/2006/main" xmlns:w10="urn:schemas-microsoft-com:office:word" xmlns:wp14="http://schemas.microsoft.com/office/word/2010/wordprocessingDrawing" xmlns:v="urn:schemas-microsoft-com:vml" xmlns:o="urn:schemas-microsoft-com:office:office" xmlns:mc="http://schemas.openxmlformats.org/markup-compatibility/2006" xmlns:wpc="http://schemas.microsoft.com/office/word/2010/wordprocessingCanvas" xmlns="" val="0"/>
+                                    <a14:useLocalDpi xmlns="" xmlns:wpc="http://schemas.microsoft.com/office/word/2010/wordprocessingCanvas" xmlns:mc="http://schemas.openxmlformats.org/markup-compatibility/2006" xmlns:o="urn:schemas-microsoft-com:office:office" xmlns:v="urn:schemas-microsoft-com:vml" xmlns:wp14="http://schemas.microsoft.com/office/word/2010/wordprocessingDrawing" xmlns:w10="urn:schemas-microsoft-com:office:word" xmlns:w="http://schemas.openxmlformats.org/wordprocessingml/2006/main" xmlns:w14="http://schemas.microsoft.com/office/word/2010/wordml" xmlns:w15="http://schemas.microsoft.com/office/word/2012/wordml" xmlns:wpg="http://schemas.microsoft.com/office/word/2010/wordprocessingGroup" xmlns:wpi="http://schemas.microsoft.com/office/word/2010/wordprocessingInk" xmlns:wps="http://schemas.microsoft.com/office/word/2010/wordprocessingShape" xmlns:a14="http://schemas.microsoft.com/office/drawing/2010/main" val="0"/>
                                   </a:ext>
                                 </a:extLst>
                               </a:blip>
@@ -1376,7 +1387,7 @@
                               <a:blip r:embed="rId7">
                                 <a:extLst>
                                   <a:ext uri="{28A0092B-C50C-407E-A947-70E740481C1C}">
-                                    <a14:useLocalDpi xmlns:a14="http://schemas.microsoft.com/office/drawing/2010/main" xmlns:wps="http://schemas.microsoft.com/office/word/2010/wordprocessingShape" xmlns:wpi="http://schemas.microsoft.com/office/word/2010/wordprocessingInk" xmlns:wpg="http://schemas.microsoft.com/office/word/2010/wordprocessingGroup" xmlns:w15="http://schemas.microsoft.com/office/word/2012/wordml" xmlns:w14="http://schemas.microsoft.com/office/word/2010/wordml" xmlns:w="http://schemas.openxmlformats.org/wordprocessingml/2006/main" xmlns:w10="urn:schemas-microsoft-com:office:word" xmlns:wp14="http://schemas.microsoft.com/office/word/2010/wordprocessingDrawing" xmlns:v="urn:schemas-microsoft-com:vml" xmlns:o="urn:schemas-microsoft-com:office:office" xmlns:mc="http://schemas.openxmlformats.org/markup-compatibility/2006" xmlns:wpc="http://schemas.microsoft.com/office/word/2010/wordprocessingCanvas" xmlns="" val="0"/>
+                                    <a14:useLocalDpi xmlns="" xmlns:wpc="http://schemas.microsoft.com/office/word/2010/wordprocessingCanvas" xmlns:mc="http://schemas.openxmlformats.org/markup-compatibility/2006" xmlns:o="urn:schemas-microsoft-com:office:office" xmlns:v="urn:schemas-microsoft-com:vml" xmlns:wp14="http://schemas.microsoft.com/office/word/2010/wordprocessingDrawing" xmlns:w10="urn:schemas-microsoft-com:office:word" xmlns:w="http://schemas.openxmlformats.org/wordprocessingml/2006/main" xmlns:w14="http://schemas.microsoft.com/office/word/2010/wordml" xmlns:w15="http://schemas.microsoft.com/office/word/2012/wordml" xmlns:wpg="http://schemas.microsoft.com/office/word/2010/wordprocessingGroup" xmlns:wpi="http://schemas.microsoft.com/office/word/2010/wordprocessingInk" xmlns:wps="http://schemas.microsoft.com/office/word/2010/wordprocessingShape" xmlns:a14="http://schemas.microsoft.com/office/drawing/2010/main" val="0"/>
                                   </a:ext>
                                 </a:extLst>
                               </a:blip>
@@ -1599,7 +1610,7 @@
                               <a:blip r:embed="rId15">
                                 <a:extLst>
                                   <a:ext uri="{28A0092B-C50C-407E-A947-70E740481C1C}">
-                                    <a14:useLocalDpi xmlns:a14="http://schemas.microsoft.com/office/drawing/2010/main" xmlns:wps="http://schemas.microsoft.com/office/word/2010/wordprocessingShape" xmlns:wpi="http://schemas.microsoft.com/office/word/2010/wordprocessingInk" xmlns:wpg="http://schemas.microsoft.com/office/word/2010/wordprocessingGroup" xmlns:w15="http://schemas.microsoft.com/office/word/2012/wordml" xmlns:w14="http://schemas.microsoft.com/office/word/2010/wordml" xmlns:w="http://schemas.openxmlformats.org/wordprocessingml/2006/main" xmlns:w10="urn:schemas-microsoft-com:office:word" xmlns:wp14="http://schemas.microsoft.com/office/word/2010/wordprocessingDrawing" xmlns:v="urn:schemas-microsoft-com:vml" xmlns:o="urn:schemas-microsoft-com:office:office" xmlns:mc="http://schemas.openxmlformats.org/markup-compatibility/2006" xmlns:wpc="http://schemas.microsoft.com/office/word/2010/wordprocessingCanvas" xmlns="" val="0"/>
+                                    <a14:useLocalDpi xmlns="" xmlns:wpc="http://schemas.microsoft.com/office/word/2010/wordprocessingCanvas" xmlns:mc="http://schemas.openxmlformats.org/markup-compatibility/2006" xmlns:o="urn:schemas-microsoft-com:office:office" xmlns:v="urn:schemas-microsoft-com:vml" xmlns:wp14="http://schemas.microsoft.com/office/word/2010/wordprocessingDrawing" xmlns:w10="urn:schemas-microsoft-com:office:word" xmlns:w="http://schemas.openxmlformats.org/wordprocessingml/2006/main" xmlns:w14="http://schemas.microsoft.com/office/word/2010/wordml" xmlns:w15="http://schemas.microsoft.com/office/word/2012/wordml" xmlns:wpg="http://schemas.microsoft.com/office/word/2010/wordprocessingGroup" xmlns:wpi="http://schemas.microsoft.com/office/word/2010/wordprocessingInk" xmlns:wps="http://schemas.microsoft.com/office/word/2010/wordprocessingShape" xmlns:a14="http://schemas.microsoft.com/office/drawing/2010/main" val="0"/>
                                   </a:ext>
                                 </a:extLst>
                               </a:blip>
@@ -1666,7 +1677,7 @@
                               <a:blip r:embed="rId17">
                                 <a:extLst>
                                   <a:ext uri="{28A0092B-C50C-407E-A947-70E740481C1C}">
-                                    <a14:useLocalDpi xmlns:a14="http://schemas.microsoft.com/office/drawing/2010/main" xmlns:wps="http://schemas.microsoft.com/office/word/2010/wordprocessingShape" xmlns:wpi="http://schemas.microsoft.com/office/word/2010/wordprocessingInk" xmlns:wpg="http://schemas.microsoft.com/office/word/2010/wordprocessingGroup" xmlns:w15="http://schemas.microsoft.com/office/word/2012/wordml" xmlns:w14="http://schemas.microsoft.com/office/word/2010/wordml" xmlns:w="http://schemas.openxmlformats.org/wordprocessingml/2006/main" xmlns:w10="urn:schemas-microsoft-com:office:word" xmlns:wp14="http://schemas.microsoft.com/office/word/2010/wordprocessingDrawing" xmlns:v="urn:schemas-microsoft-com:vml" xmlns:o="urn:schemas-microsoft-com:office:office" xmlns:mc="http://schemas.openxmlformats.org/markup-compatibility/2006" xmlns:wpc="http://schemas.microsoft.com/office/word/2010/wordprocessingCanvas" xmlns="" val="0"/>
+                                    <a14:useLocalDpi xmlns="" xmlns:wpc="http://schemas.microsoft.com/office/word/2010/wordprocessingCanvas" xmlns:mc="http://schemas.openxmlformats.org/markup-compatibility/2006" xmlns:o="urn:schemas-microsoft-com:office:office" xmlns:v="urn:schemas-microsoft-com:vml" xmlns:wp14="http://schemas.microsoft.com/office/word/2010/wordprocessingDrawing" xmlns:w10="urn:schemas-microsoft-com:office:word" xmlns:w="http://schemas.openxmlformats.org/wordprocessingml/2006/main" xmlns:w14="http://schemas.microsoft.com/office/word/2010/wordml" xmlns:w15="http://schemas.microsoft.com/office/word/2012/wordml" xmlns:wpg="http://schemas.microsoft.com/office/word/2010/wordprocessingGroup" xmlns:wpi="http://schemas.microsoft.com/office/word/2010/wordprocessingInk" xmlns:wps="http://schemas.microsoft.com/office/word/2010/wordprocessingShape" xmlns:a14="http://schemas.microsoft.com/office/drawing/2010/main" val="0"/>
                                   </a:ext>
                                 </a:extLst>
                               </a:blip>
@@ -1733,7 +1744,7 @@
                               <a:blip r:embed="rId19">
                                 <a:extLst>
                                   <a:ext uri="{28A0092B-C50C-407E-A947-70E740481C1C}">
-                                    <a14:useLocalDpi xmlns:a14="http://schemas.microsoft.com/office/drawing/2010/main" xmlns:wps="http://schemas.microsoft.com/office/word/2010/wordprocessingShape" xmlns:wpi="http://schemas.microsoft.com/office/word/2010/wordprocessingInk" xmlns:wpg="http://schemas.microsoft.com/office/word/2010/wordprocessingGroup" xmlns:w15="http://schemas.microsoft.com/office/word/2012/wordml" xmlns:w14="http://schemas.microsoft.com/office/word/2010/wordml" xmlns:w="http://schemas.openxmlformats.org/wordprocessingml/2006/main" xmlns:w10="urn:schemas-microsoft-com:office:word" xmlns:wp14="http://schemas.microsoft.com/office/word/2010/wordprocessingDrawing" xmlns:v="urn:schemas-microsoft-com:vml" xmlns:o="urn:schemas-microsoft-com:office:office" xmlns:mc="http://schemas.openxmlformats.org/markup-compatibility/2006" xmlns:wpc="http://schemas.microsoft.com/office/word/2010/wordprocessingCanvas" xmlns="" val="0"/>
+                                    <a14:useLocalDpi xmlns="" xmlns:wpc="http://schemas.microsoft.com/office/word/2010/wordprocessingCanvas" xmlns:mc="http://schemas.openxmlformats.org/markup-compatibility/2006" xmlns:o="urn:schemas-microsoft-com:office:office" xmlns:v="urn:schemas-microsoft-com:vml" xmlns:wp14="http://schemas.microsoft.com/office/word/2010/wordprocessingDrawing" xmlns:w10="urn:schemas-microsoft-com:office:word" xmlns:w="http://schemas.openxmlformats.org/wordprocessingml/2006/main" xmlns:w14="http://schemas.microsoft.com/office/word/2010/wordml" xmlns:w15="http://schemas.microsoft.com/office/word/2012/wordml" xmlns:wpg="http://schemas.microsoft.com/office/word/2010/wordprocessingGroup" xmlns:wpi="http://schemas.microsoft.com/office/word/2010/wordprocessingInk" xmlns:wps="http://schemas.microsoft.com/office/word/2010/wordprocessingShape" xmlns:a14="http://schemas.microsoft.com/office/drawing/2010/main" val="0"/>
                                   </a:ext>
                                 </a:extLst>
                               </a:blip>
@@ -1897,7 +1908,7 @@
                     <w:sz w:val="18"/>
                     <w:szCs w:val="18"/>
                   </w:rPr>
-                  <w:t>1</w:t>
+                  <w:t>2</w:t>
                 </w:r>
                 <w:r>
                   <w:rPr>
@@ -3697,7 +3708,7 @@
 </file>
 
 <file path=customXml/itemProps1.xml><?xml version="1.0" encoding="utf-8"?>
-<ds:datastoreItem xmlns:ds="http://schemas.openxmlformats.org/officeDocument/2006/customXml" ds:itemID="{A24AF362-606F-4AE6-AC38-E11698FD9F8D}">
+<ds:datastoreItem xmlns:ds="http://schemas.openxmlformats.org/officeDocument/2006/customXml" ds:itemID="{ADE4AEEA-4597-4289-9475-B45E870672D3}">
   <ds:schemaRefs>
     <ds:schemaRef ds:uri="http://schemas.openxmlformats.org/officeDocument/2006/bibliography"/>
   </ds:schemaRefs>

</xml_diff>